<commit_message>
Actualizacion de archivos, Sprint 2
</commit_message>
<xml_diff>
--- a/03-Sprint 1/08.Documento de Presentación.docx
+++ b/03-Sprint 1/08.Documento de Presentación.docx
@@ -4,209 +4,66 @@
   <w:body>
     <w:p>
       <w:pPr>
-        <w:spacing w:after="240" w:before="240" w:line="360" w:lineRule="auto"/>
-        <w:rPr/>
-      </w:pPr>
-      <w:r>
-        <w:rPr>
-          <w:rtl w:val="0"/>
-        </w:rPr>
-      </w:r>
-      <w:r>
-        <w:drawing>
-          <wp:anchor allowOverlap="1" behindDoc="0" distB="0" distT="0" distL="0" distR="0" hidden="0" layoutInCell="1" locked="0" relativeHeight="0" simplePos="0">
-            <wp:simplePos x="0" y="0"/>
-            <wp:positionH relativeFrom="column">
-              <wp:posOffset>-1038224</wp:posOffset>
-            </wp:positionH>
-            <wp:positionV relativeFrom="paragraph">
-              <wp:posOffset>0</wp:posOffset>
-            </wp:positionV>
-            <wp:extent cx="7962900" cy="2890838"/>
-            <wp:effectExtent b="0" l="0" r="0" t="0"/>
-            <wp:wrapSquare wrapText="bothSides" distB="0" distT="0" distL="0" distR="0"/>
-            <wp:docPr id="1" name="image1.png"/>
-            <a:graphic>
-              <a:graphicData uri="http://schemas.openxmlformats.org/drawingml/2006/picture">
-                <pic:pic>
-                  <pic:nvPicPr>
-                    <pic:cNvPr id="0" name="image1.png"/>
-                    <pic:cNvPicPr preferRelativeResize="0"/>
-                  </pic:nvPicPr>
-                  <pic:blipFill>
-                    <a:blip r:embed="rId6"/>
-                    <a:srcRect b="0" l="0" r="0" t="0"/>
-                    <a:stretch>
-                      <a:fillRect/>
-                    </a:stretch>
-                  </pic:blipFill>
-                  <pic:spPr>
-                    <a:xfrm>
-                      <a:off x="0" y="0"/>
-                      <a:ext cx="7962900" cy="2890838"/>
-                    </a:xfrm>
-                    <a:prstGeom prst="rect"/>
-                    <a:ln/>
-                  </pic:spPr>
-                </pic:pic>
-              </a:graphicData>
-            </a:graphic>
-          </wp:anchor>
-        </w:drawing>
-      </w:r>
-    </w:p>
-    <w:p>
-      <w:pPr>
-        <w:spacing w:after="240" w:before="240" w:line="360" w:lineRule="auto"/>
-        <w:ind w:left="0" w:firstLine="0"/>
-        <w:jc w:val="left"/>
-        <w:rPr>
-          <w:b w:val="1"/>
-          <w:color w:val="0d0d0d"/>
-          <w:sz w:val="68"/>
-          <w:szCs w:val="68"/>
-        </w:rPr>
-      </w:pPr>
-      <w:r>
-        <w:rPr>
-          <w:rtl w:val="0"/>
-        </w:rPr>
-      </w:r>
-    </w:p>
-    <w:p>
-      <w:pPr>
-        <w:spacing w:after="240" w:before="240" w:line="360" w:lineRule="auto"/>
-        <w:ind w:left="300" w:firstLine="420"/>
-        <w:jc w:val="center"/>
-        <w:rPr>
-          <w:rFonts w:ascii="Lora" w:cs="Lora" w:eastAsia="Lora" w:hAnsi="Lora"/>
-          <w:b w:val="1"/>
-          <w:color w:val="30bfce"/>
-          <w:sz w:val="68"/>
-          <w:szCs w:val="68"/>
-          <w:rPrChange w:author="ANA MARIA FERNANDEZ" w:id="0" w:date="2024-10-12T21:25:37Z">
-            <w:rPr>
-              <w:rFonts w:ascii="Lora" w:cs="Lora" w:eastAsia="Lora" w:hAnsi="Lora"/>
-              <w:b w:val="1"/>
-              <w:color w:val="0d0d0d"/>
-              <w:sz w:val="68"/>
-              <w:szCs w:val="68"/>
-            </w:rPr>
-          </w:rPrChange>
-        </w:rPr>
-      </w:pPr>
-      <w:r>
-        <w:rPr>
-          <w:rFonts w:ascii="Lora" w:cs="Lora" w:eastAsia="Lora" w:hAnsi="Lora"/>
-          <w:b w:val="1"/>
-          <w:color w:val="30bfce"/>
-          <w:sz w:val="68"/>
-          <w:szCs w:val="68"/>
-          <w:rtl w:val="0"/>
-          <w:rPrChange w:author="ANA MARIA FERNANDEZ" w:id="0" w:date="2024-10-12T21:25:37Z">
-            <w:rPr>
-              <w:rFonts w:ascii="Lora" w:cs="Lora" w:eastAsia="Lora" w:hAnsi="Lora"/>
-              <w:b w:val="1"/>
-              <w:color w:val="0d0d0d"/>
-              <w:sz w:val="68"/>
-              <w:szCs w:val="68"/>
-            </w:rPr>
-          </w:rPrChange>
-        </w:rPr>
-        <w:t xml:space="preserve">Análisis de la Base de Datos de Aeropuertos Argentina</w:t>
-      </w:r>
-    </w:p>
-    <w:p>
-      <w:pPr>
-        <w:spacing w:after="240" w:before="240" w:line="360" w:lineRule="auto"/>
-        <w:ind w:left="300" w:firstLine="420"/>
-        <w:jc w:val="center"/>
-        <w:rPr>
-          <w:color w:val="0d0d0d"/>
-        </w:rPr>
-      </w:pPr>
-      <w:r>
-        <w:br w:type="page"/>
-      </w:r>
-      <w:r>
-        <w:rPr>
-          <w:rtl w:val="0"/>
-        </w:rPr>
-      </w:r>
-      <w:r>
-        <w:drawing>
-          <wp:anchor allowOverlap="1" behindDoc="0" distB="0" distT="0" distL="0" distR="0" hidden="0" layoutInCell="1" locked="0" relativeHeight="0" simplePos="0">
-            <wp:simplePos x="0" y="0"/>
-            <wp:positionH relativeFrom="column">
-              <wp:posOffset>-1038224</wp:posOffset>
-            </wp:positionH>
-            <wp:positionV relativeFrom="paragraph">
-              <wp:posOffset>1209675</wp:posOffset>
-            </wp:positionV>
-            <wp:extent cx="7967662" cy="1915379"/>
-            <wp:effectExtent b="0" l="0" r="0" t="0"/>
-            <wp:wrapSquare wrapText="bothSides" distB="0" distT="0" distL="0" distR="0"/>
-            <wp:docPr id="2" name="image1.png"/>
-            <a:graphic>
-              <a:graphicData uri="http://schemas.openxmlformats.org/drawingml/2006/picture">
-                <pic:pic>
-                  <pic:nvPicPr>
-                    <pic:cNvPr id="0" name="image1.png"/>
-                    <pic:cNvPicPr preferRelativeResize="0"/>
-                  </pic:nvPicPr>
-                  <pic:blipFill>
-                    <a:blip r:embed="rId6"/>
-                    <a:srcRect b="0" l="0" r="0" t="0"/>
-                    <a:stretch>
-                      <a:fillRect/>
-                    </a:stretch>
-                  </pic:blipFill>
-                  <pic:spPr>
-                    <a:xfrm>
-                      <a:off x="0" y="0"/>
-                      <a:ext cx="7967662" cy="1915379"/>
-                    </a:xfrm>
-                    <a:prstGeom prst="rect"/>
-                    <a:ln/>
-                  </pic:spPr>
-                </pic:pic>
-              </a:graphicData>
-            </a:graphic>
-          </wp:anchor>
-        </w:drawing>
-      </w:r>
-    </w:p>
-    <w:p>
-      <w:pPr>
-        <w:spacing w:after="240" w:before="240" w:line="360" w:lineRule="auto"/>
-        <w:ind w:left="0" w:firstLine="0"/>
-        <w:jc w:val="both"/>
-        <w:rPr>
-          <w:color w:val="0d0d0d"/>
-        </w:rPr>
-      </w:pPr>
-      <w:r>
-        <w:rPr>
-          <w:rtl w:val="0"/>
-        </w:rPr>
-      </w:r>
-    </w:p>
-    <w:p>
-      <w:pPr>
         <w:spacing w:after="240" w:before="240" w:line="480" w:lineRule="auto"/>
         <w:ind w:left="0" w:firstLine="0"/>
         <w:jc w:val="both"/>
         <w:rPr>
-          <w:b w:val="1"/>
-          <w:color w:val="0d0d0d"/>
-        </w:rPr>
-      </w:pPr>
-      <w:r>
-        <w:rPr>
-          <w:color w:val="0d0d0d"/>
-          <w:rtl w:val="0"/>
-        </w:rPr>
-        <w:t xml:space="preserve">Nombre de la empresa:</w:t>
+          <w:color w:val="0d0d0d"/>
+          <w:sz w:val="20"/>
+          <w:szCs w:val="20"/>
+        </w:rPr>
+      </w:pPr>
+      <w:r>
+        <w:rPr>
+          <w:color w:val="0d0d0d"/>
+          <w:rtl w:val="0"/>
+        </w:rPr>
+        <w:t xml:space="preserve">                            </w:t>
+      </w:r>
+      <w:r>
+        <w:rPr>
+          <w:rtl w:val="0"/>
+        </w:rPr>
+      </w:r>
+    </w:p>
+    <w:p>
+      <w:pPr>
+        <w:spacing w:after="240" w:before="240" w:line="480" w:lineRule="auto"/>
+        <w:ind w:left="0" w:firstLine="0"/>
+        <w:jc w:val="both"/>
+        <w:rPr>
+          <w:color w:val="0d0d0d"/>
+        </w:rPr>
+      </w:pPr>
+      <w:r>
+        <w:rPr>
+          <w:rtl w:val="0"/>
+        </w:rPr>
+      </w:r>
+    </w:p>
+    <w:p>
+      <w:pPr>
+        <w:spacing w:after="240" w:before="240" w:line="480" w:lineRule="auto"/>
+        <w:ind w:left="0" w:firstLine="0"/>
+        <w:jc w:val="both"/>
+        <w:rPr>
+          <w:b w:val="1"/>
+          <w:color w:val="0d0d0d"/>
+        </w:rPr>
+      </w:pPr>
+      <w:r>
+        <w:rPr>
+          <w:color w:val="0d0d0d"/>
+          <w:rtl w:val="0"/>
+        </w:rPr>
+        <w:t xml:space="preserve">de la</w:t>
+      </w:r>
+      <w:r>
+        <w:rPr>
+          <w:color w:val="0d0d0d"/>
+          <w:rtl w:val="0"/>
+        </w:rPr>
+        <w:t xml:space="preserve"> empresa:</w:t>
       </w:r>
       <w:r>
         <w:rPr>
@@ -2172,7 +2029,7 @@
           <w:color w:val="0d0d0d"/>
         </w:rPr>
       </w:pPr>
-      <w:hyperlink r:id="rId7">
+      <w:hyperlink r:id="rId6">
         <w:r>
           <w:rPr>
             <w:color w:val="1155cc"/>
@@ -2190,7 +2047,7 @@
         <w:t xml:space="preserve">​</w:t>
         <w:br w:type="textWrapping"/>
       </w:r>
-      <w:hyperlink r:id="rId8">
+      <w:hyperlink r:id="rId7">
         <w:r>
           <w:rPr>
             <w:color w:val="1155cc"/>
@@ -2218,7 +2075,7 @@
           <w:color w:val="0d0d0d"/>
         </w:rPr>
       </w:pPr>
-      <w:hyperlink r:id="rId9">
+      <w:hyperlink r:id="rId8">
         <w:r>
           <w:rPr>
             <w:color w:val="1155cc"/>
@@ -2236,7 +2093,7 @@
         <w:t xml:space="preserve">​</w:t>
         <w:br w:type="textWrapping"/>
       </w:r>
-      <w:hyperlink r:id="rId10">
+      <w:hyperlink r:id="rId9">
         <w:r>
           <w:rPr>
             <w:color w:val="1155cc"/>
@@ -3342,7 +3199,7 @@
         </w:rPr>
         <w:t xml:space="preserve"> </w:t>
       </w:r>
-      <w:hyperlink r:id="rId11">
+      <w:hyperlink r:id="rId10">
         <w:r>
           <w:rPr>
             <w:color w:val="0000ee"/>
@@ -5331,7 +5188,9 @@
       <w:pPr>
         <w:spacing w:after="240" w:before="240" w:line="360" w:lineRule="auto"/>
         <w:jc w:val="both"/>
-        <w:rPr/>
+        <w:rPr>
+          <w:color w:val="0d0d0d"/>
+        </w:rPr>
       </w:pPr>
       <w:r>
         <w:pict>
@@ -5344,13 +5203,85 @@
         </w:rPr>
       </w:r>
     </w:p>
+    <w:p>
+      <w:pPr>
+        <w:spacing w:after="240" w:before="240" w:line="360" w:lineRule="auto"/>
+        <w:jc w:val="both"/>
+        <w:rPr>
+          <w:color w:val="0d0d0d"/>
+        </w:rPr>
+      </w:pPr>
+      <w:r>
+        <w:rPr>
+          <w:rtl w:val="0"/>
+        </w:rPr>
+      </w:r>
+    </w:p>
+    <w:p>
+      <w:pPr>
+        <w:spacing w:after="240" w:before="240" w:line="360" w:lineRule="auto"/>
+        <w:jc w:val="both"/>
+        <w:rPr>
+          <w:color w:val="0d0d0d"/>
+        </w:rPr>
+      </w:pPr>
+      <w:r>
+        <w:rPr>
+          <w:rtl w:val="0"/>
+        </w:rPr>
+      </w:r>
+    </w:p>
+    <w:p>
+      <w:pPr>
+        <w:spacing w:after="240" w:before="240" w:line="360" w:lineRule="auto"/>
+        <w:jc w:val="both"/>
+        <w:rPr>
+          <w:color w:val="0d0d0d"/>
+        </w:rPr>
+      </w:pPr>
+      <w:r>
+        <w:rPr>
+          <w:rtl w:val="0"/>
+        </w:rPr>
+      </w:r>
+    </w:p>
+    <w:p>
+      <w:pPr>
+        <w:spacing w:after="240" w:before="240" w:line="360" w:lineRule="auto"/>
+        <w:jc w:val="both"/>
+        <w:rPr>
+          <w:color w:val="0d0d0d"/>
+        </w:rPr>
+      </w:pPr>
+      <w:r>
+        <w:rPr>
+          <w:rtl w:val="0"/>
+        </w:rPr>
+      </w:r>
+    </w:p>
+    <w:p>
+      <w:pPr>
+        <w:spacing w:after="240" w:before="240" w:line="360" w:lineRule="auto"/>
+        <w:jc w:val="both"/>
+        <w:rPr>
+          <w:color w:val="0d0d0d"/>
+        </w:rPr>
+      </w:pPr>
+      <w:r>
+        <w:rPr>
+          <w:rtl w:val="0"/>
+        </w:rPr>
+      </w:r>
+    </w:p>
     <w:sectPr>
-      <w:headerReference r:id="rId12" w:type="default"/>
-      <w:headerReference r:id="rId13" w:type="first"/>
+      <w:headerReference r:id="rId11" w:type="default"/>
+      <w:headerReference r:id="rId12" w:type="first"/>
+      <w:footerReference r:id="rId13" w:type="default"/>
       <w:footerReference r:id="rId14" w:type="first"/>
       <w:pgSz w:h="16834" w:w="11909" w:orient="portrait"/>
       <w:pgMar w:bottom="1440" w:top="1440" w:left="1440" w:right="1440" w:header="720" w:footer="720"/>
       <w:pgNumType w:start="1"/>
+      <w:titlePg w:val="1"/>
     </w:sectPr>
   </w:body>
 </w:document>
@@ -5371,6 +5302,63 @@
 </w:ftr>
 </file>
 
+<file path=word/footer2.xml><?xml version="1.0" encoding="utf-8"?>
+<w:ftr xmlns:mc="http://schemas.openxmlformats.org/markup-compatibility/2006" xmlns:o="urn:schemas-microsoft-com:office:office" xmlns:r="http://schemas.openxmlformats.org/officeDocument/2006/relationships" xmlns:m="http://schemas.openxmlformats.org/officeDocument/2006/math" xmlns:v="urn:schemas-microsoft-com:vml" xmlns:wp="http://schemas.openxmlformats.org/drawingml/2006/wordprocessingDrawing" xmlns:w10="urn:schemas-microsoft-com:office:word" xmlns:w="http://schemas.openxmlformats.org/wordprocessingml/2006/main" xmlns:wne="http://schemas.microsoft.com/office/word/2006/wordml" xmlns:sl="http://schemas.openxmlformats.org/schemaLibrary/2006/main" xmlns:a="http://schemas.openxmlformats.org/drawingml/2006/main" xmlns:pic="http://schemas.openxmlformats.org/drawingml/2006/picture" xmlns:c="http://schemas.openxmlformats.org/drawingml/2006/chart" xmlns:lc="http://schemas.openxmlformats.org/drawingml/2006/lockedCanvas" xmlns:dgm="http://schemas.openxmlformats.org/drawingml/2006/diagram" xmlns:wps="http://schemas.microsoft.com/office/word/2010/wordprocessingShape" xmlns:wpg="http://schemas.microsoft.com/office/word/2010/wordprocessingGroup" xmlns:w14="http://schemas.microsoft.com/office/word/2010/wordml" xmlns:w15="http://schemas.microsoft.com/office/word/2012/wordml" xmlns:w16="http://schemas.microsoft.com/office/word/2018/wordml" xmlns:w16cex="http://schemas.microsoft.com/office/word/2018/wordml/cex" xmlns:w16cid="http://schemas.microsoft.com/office/word/2016/wordml/cid" xmlns="http://schemas.microsoft.com/office/tasks/2019/documenttasks" xmlns:cr="http://schemas.microsoft.com/office/comments/2020/reactions">
+  <w:p>
+    <w:pPr>
+      <w:rPr/>
+    </w:pPr>
+    <w:r>
+      <w:rPr>
+        <w:rtl w:val="0"/>
+      </w:rPr>
+    </w:r>
+    <w:r>
+      <w:drawing>
+        <wp:anchor allowOverlap="1" behindDoc="0" distB="114300" distT="114300" distL="114300" distR="114300" hidden="0" layoutInCell="1" locked="0" relativeHeight="0" simplePos="0">
+          <wp:simplePos x="0" y="0"/>
+          <wp:positionH relativeFrom="column">
+            <wp:posOffset>-876299</wp:posOffset>
+          </wp:positionH>
+          <wp:positionV relativeFrom="paragraph">
+            <wp:posOffset>-137178</wp:posOffset>
+          </wp:positionV>
+          <wp:extent cx="7477125" cy="746779"/>
+          <wp:effectExtent b="0" l="0" r="0" t="0"/>
+          <wp:wrapNone/>
+          <wp:docPr id="1" name="image2.jpg"/>
+          <a:graphic>
+            <a:graphicData uri="http://schemas.openxmlformats.org/drawingml/2006/picture">
+              <pic:pic>
+                <pic:nvPicPr>
+                  <pic:cNvPr id="0" name="image2.jpg"/>
+                  <pic:cNvPicPr preferRelativeResize="0"/>
+                </pic:nvPicPr>
+                <pic:blipFill>
+                  <a:blip r:embed="rId1"/>
+                  <a:srcRect b="0" l="0" r="0" t="0"/>
+                  <a:stretch>
+                    <a:fillRect/>
+                  </a:stretch>
+                </pic:blipFill>
+                <pic:spPr>
+                  <a:xfrm>
+                    <a:off x="0" y="0"/>
+                    <a:ext cx="7477125" cy="746779"/>
+                  </a:xfrm>
+                  <a:prstGeom prst="rect"/>
+                  <a:ln/>
+                </pic:spPr>
+              </pic:pic>
+            </a:graphicData>
+          </a:graphic>
+        </wp:anchor>
+      </w:drawing>
+    </w:r>
+  </w:p>
+</w:ftr>
+</file>
+
 <file path=word/header1.xml><?xml version="1.0" encoding="utf-8"?>
 <w:hdr xmlns:mc="http://schemas.openxmlformats.org/markup-compatibility/2006" xmlns:o="urn:schemas-microsoft-com:office:office" xmlns:r="http://schemas.openxmlformats.org/officeDocument/2006/relationships" xmlns:m="http://schemas.openxmlformats.org/officeDocument/2006/math" xmlns:v="urn:schemas-microsoft-com:vml" xmlns:wp="http://schemas.openxmlformats.org/drawingml/2006/wordprocessingDrawing" xmlns:w10="urn:schemas-microsoft-com:office:word" xmlns:w="http://schemas.openxmlformats.org/wordprocessingml/2006/main" xmlns:wne="http://schemas.microsoft.com/office/word/2006/wordml" xmlns:sl="http://schemas.openxmlformats.org/schemaLibrary/2006/main" xmlns:a="http://schemas.openxmlformats.org/drawingml/2006/main" xmlns:pic="http://schemas.openxmlformats.org/drawingml/2006/picture" xmlns:c="http://schemas.openxmlformats.org/drawingml/2006/chart" xmlns:lc="http://schemas.openxmlformats.org/drawingml/2006/lockedCanvas" xmlns:dgm="http://schemas.openxmlformats.org/drawingml/2006/diagram" xmlns:wps="http://schemas.microsoft.com/office/word/2010/wordprocessingShape" xmlns:wpg="http://schemas.microsoft.com/office/word/2010/wordprocessingGroup" xmlns:w14="http://schemas.microsoft.com/office/word/2010/wordml" xmlns:w15="http://schemas.microsoft.com/office/word/2012/wordml" xmlns:w16="http://schemas.microsoft.com/office/word/2018/wordml" xmlns:w16cex="http://schemas.microsoft.com/office/word/2018/wordml/cex" xmlns:w16cid="http://schemas.microsoft.com/office/word/2016/wordml/cid" xmlns="http://schemas.microsoft.com/office/tasks/2019/documenttasks" xmlns:cr="http://schemas.microsoft.com/office/comments/2020/reactions">
   <w:p>
@@ -5381,6 +5369,48 @@
       <w:rPr>
         <w:rtl w:val="0"/>
       </w:rPr>
+    </w:r>
+    <w:r>
+      <w:drawing>
+        <wp:anchor allowOverlap="1" behindDoc="0" distB="114300" distT="114300" distL="114300" distR="114300" hidden="0" layoutInCell="1" locked="0" relativeHeight="0" simplePos="0">
+          <wp:simplePos x="0" y="0"/>
+          <wp:positionH relativeFrom="column">
+            <wp:posOffset>-825337</wp:posOffset>
+          </wp:positionH>
+          <wp:positionV relativeFrom="paragraph">
+            <wp:posOffset>-342899</wp:posOffset>
+          </wp:positionV>
+          <wp:extent cx="7377113" cy="10371586"/>
+          <wp:effectExtent b="0" l="0" r="0" t="0"/>
+          <wp:wrapTopAndBottom distB="114300" distT="114300"/>
+          <wp:docPr id="3" name="image3.png"/>
+          <a:graphic>
+            <a:graphicData uri="http://schemas.openxmlformats.org/drawingml/2006/picture">
+              <pic:pic>
+                <pic:nvPicPr>
+                  <pic:cNvPr id="0" name="image3.png"/>
+                  <pic:cNvPicPr preferRelativeResize="0"/>
+                </pic:nvPicPr>
+                <pic:blipFill>
+                  <a:blip r:embed="rId1"/>
+                  <a:srcRect b="0" l="0" r="0" t="0"/>
+                  <a:stretch>
+                    <a:fillRect/>
+                  </a:stretch>
+                </pic:blipFill>
+                <pic:spPr>
+                  <a:xfrm>
+                    <a:off x="0" y="0"/>
+                    <a:ext cx="7377113" cy="10371586"/>
+                  </a:xfrm>
+                  <a:prstGeom prst="rect"/>
+                  <a:ln/>
+                </pic:spPr>
+              </pic:pic>
+            </a:graphicData>
+          </a:graphic>
+        </wp:anchor>
+      </w:drawing>
     </w:r>
   </w:p>
 </w:hdr>
@@ -5390,12 +5420,56 @@
 <w:hdr xmlns:mc="http://schemas.openxmlformats.org/markup-compatibility/2006" xmlns:o="urn:schemas-microsoft-com:office:office" xmlns:r="http://schemas.openxmlformats.org/officeDocument/2006/relationships" xmlns:m="http://schemas.openxmlformats.org/officeDocument/2006/math" xmlns:v="urn:schemas-microsoft-com:vml" xmlns:wp="http://schemas.openxmlformats.org/drawingml/2006/wordprocessingDrawing" xmlns:w10="urn:schemas-microsoft-com:office:word" xmlns:w="http://schemas.openxmlformats.org/wordprocessingml/2006/main" xmlns:wne="http://schemas.microsoft.com/office/word/2006/wordml" xmlns:sl="http://schemas.openxmlformats.org/schemaLibrary/2006/main" xmlns:a="http://schemas.openxmlformats.org/drawingml/2006/main" xmlns:pic="http://schemas.openxmlformats.org/drawingml/2006/picture" xmlns:c="http://schemas.openxmlformats.org/drawingml/2006/chart" xmlns:lc="http://schemas.openxmlformats.org/drawingml/2006/lockedCanvas" xmlns:dgm="http://schemas.openxmlformats.org/drawingml/2006/diagram" xmlns:wps="http://schemas.microsoft.com/office/word/2010/wordprocessingShape" xmlns:wpg="http://schemas.microsoft.com/office/word/2010/wordprocessingGroup" xmlns:w14="http://schemas.microsoft.com/office/word/2010/wordml" xmlns:w15="http://schemas.microsoft.com/office/word/2012/wordml" xmlns:w16="http://schemas.microsoft.com/office/word/2018/wordml" xmlns:w16cex="http://schemas.microsoft.com/office/word/2018/wordml/cex" xmlns:w16cid="http://schemas.microsoft.com/office/word/2016/wordml/cid" xmlns="http://schemas.microsoft.com/office/tasks/2019/documenttasks" xmlns:cr="http://schemas.microsoft.com/office/comments/2020/reactions">
   <w:p>
     <w:pPr>
+      <w:spacing w:after="240" w:before="240" w:line="480" w:lineRule="auto"/>
+      <w:jc w:val="both"/>
       <w:rPr/>
     </w:pPr>
     <w:r>
       <w:rPr>
         <w:rtl w:val="0"/>
       </w:rPr>
+    </w:r>
+    <w:r>
+      <w:drawing>
+        <wp:anchor allowOverlap="1" behindDoc="0" distB="114300" distT="114300" distL="114300" distR="114300" hidden="0" layoutInCell="1" locked="0" relativeHeight="0" simplePos="0">
+          <wp:simplePos x="0" y="0"/>
+          <wp:positionH relativeFrom="column">
+            <wp:posOffset>-876299</wp:posOffset>
+          </wp:positionH>
+          <wp:positionV relativeFrom="paragraph">
+            <wp:posOffset>-342899</wp:posOffset>
+          </wp:positionV>
+          <wp:extent cx="7473065" cy="757238"/>
+          <wp:effectExtent b="0" l="0" r="0" t="0"/>
+          <wp:wrapNone/>
+          <wp:docPr id="2" name="image1.jpg"/>
+          <a:graphic>
+            <a:graphicData uri="http://schemas.openxmlformats.org/drawingml/2006/picture">
+              <pic:pic>
+                <pic:nvPicPr>
+                  <pic:cNvPr id="0" name="image1.jpg"/>
+                  <pic:cNvPicPr preferRelativeResize="0"/>
+                </pic:nvPicPr>
+                <pic:blipFill>
+                  <a:blip r:embed="rId1"/>
+                  <a:srcRect b="0" l="0" r="0" t="0"/>
+                  <a:stretch>
+                    <a:fillRect/>
+                  </a:stretch>
+                </pic:blipFill>
+                <pic:spPr>
+                  <a:xfrm>
+                    <a:off x="0" y="0"/>
+                    <a:ext cx="7473065" cy="757238"/>
+                  </a:xfrm>
+                  <a:prstGeom prst="rect"/>
+                  <a:ln/>
+                </pic:spPr>
+              </pic:pic>
+            </a:graphicData>
+          </a:graphic>
+        </wp:anchor>
+      </w:drawing>
     </w:r>
   </w:p>
 </w:hdr>

</xml_diff>